<commit_message>
Update PPTX and Activity 7
</commit_message>
<xml_diff>
--- a/MOD07_Sobrecarga_de_Metodos/02 Actividad Clase/INFO2_MOD07-act7.docx
+++ b/MOD07_Sobrecarga_de_Metodos/02 Actividad Clase/INFO2_MOD07-act7.docx
@@ -23,72 +23,33 @@
           <w:lang w:val="es-MX"/>
         </w:rPr>
         <w:br/>
-        <w:t xml:space="preserve">Actividad </w:t>
+        <w:t xml:space="preserve">Actividad 7: Android </w:t>
       </w:r>
       <w:r>
         <w:rPr>
           <w:rFonts w:ascii="HelveticaNeueLT Pro 55 Roman" w:hAnsi="HelveticaNeueLT Pro 55 Roman"/>
           <w:lang w:val="es-MX"/>
         </w:rPr>
-        <w:t>7</w:t>
-      </w:r>
-      <w:r>
-        <w:rPr>
-          <w:rFonts w:ascii="HelveticaNeueLT Pro 55 Roman" w:hAnsi="HelveticaNeueLT Pro 55 Roman"/>
-          <w:lang w:val="es-MX"/>
-        </w:rPr>
-        <w:t xml:space="preserve">: </w:t>
-      </w:r>
-      <w:r>
-        <w:rPr>
-          <w:rFonts w:ascii="HelveticaNeueLT Pro 55 Roman" w:hAnsi="HelveticaNeueLT Pro 55 Roman"/>
-          <w:lang w:val="es-MX"/>
-        </w:rPr>
-        <w:t>Android Factory</w:t>
+        <w:t>Factory</w:t>
       </w:r>
     </w:p>
     <w:p>
       <w:pPr>
-        <w:rPr>
-          <w:rFonts w:ascii="HelveticaNeueLT Pro 55 Roman" w:hAnsi="HelveticaNeueLT Pro 55 Roman"/>
-          <w:lang w:val="es-MX"/>
-        </w:rPr>
-      </w:pPr>
-      <w:r>
-        <w:rPr>
-          <w:rFonts w:ascii="HelveticaNeueLT Pro 55 Roman" w:hAnsi="HelveticaNeueLT Pro 55 Roman"/>
-          <w:lang w:val="es-MX"/>
-        </w:rPr>
-        <w:t>Nombre: _______________________________________________________</w:t>
-      </w:r>
-      <w:r>
-        <w:rPr>
-          <w:rFonts w:ascii="HelveticaNeueLT Pro 55 Roman" w:hAnsi="HelveticaNeueLT Pro 55 Roman"/>
-          <w:lang w:val="es-MX"/>
-        </w:rPr>
-        <w:tab/>
-        <w:t>Matrícula: _______________</w:t>
-      </w:r>
-    </w:p>
-    <w:p>
-      <w:pPr>
         <w:pStyle w:val="Default"/>
+        <w:rPr>
+          <w:sz w:val="22"/>
+          <w:szCs w:val="22"/>
+        </w:rPr>
+      </w:pPr>
+      <w:r>
         <w:rPr>
           <w:b/>
           <w:bCs/>
           <w:sz w:val="22"/>
           <w:szCs w:val="22"/>
         </w:rPr>
-      </w:pPr>
-    </w:p>
-    <w:p>
-      <w:pPr>
-        <w:pStyle w:val="Default"/>
-        <w:rPr>
-          <w:sz w:val="22"/>
-          <w:szCs w:val="22"/>
-        </w:rPr>
-      </w:pPr>
+        <w:t xml:space="preserve">Sección 1. </w:t>
+      </w:r>
       <w:r>
         <w:rPr>
           <w:sz w:val="22"/>
@@ -502,6 +463,54 @@
         </w:rPr>
         <w:t xml:space="preserve">. </w:t>
       </w:r>
+      <w:r>
+        <w:rPr>
+          <w:sz w:val="22"/>
+          <w:szCs w:val="22"/>
+          <w:highlight w:val="yellow"/>
+        </w:rPr>
+        <w:t>Hint: puedes almacenar el valor default “Bob” como una constante</w:t>
+      </w:r>
+      <w:r>
+        <w:rPr>
+          <w:sz w:val="22"/>
+          <w:szCs w:val="22"/>
+          <w:highlight w:val="yellow"/>
+        </w:rPr>
+        <w:t xml:space="preserve"> (</w:t>
+      </w:r>
+      <w:r>
+        <w:rPr>
+          <w:rFonts w:ascii="Cascadia Code" w:hAnsi="Cascadia Code"/>
+          <w:sz w:val="22"/>
+          <w:szCs w:val="22"/>
+          <w:highlight w:val="yellow"/>
+        </w:rPr>
+        <w:t>static final</w:t>
+      </w:r>
+      <w:r>
+        <w:rPr>
+          <w:sz w:val="22"/>
+          <w:szCs w:val="22"/>
+          <w:highlight w:val="yellow"/>
+        </w:rPr>
+        <w:t>)</w:t>
+      </w:r>
+      <w:r>
+        <w:rPr>
+          <w:sz w:val="22"/>
+          <w:szCs w:val="22"/>
+          <w:highlight w:val="yellow"/>
+        </w:rPr>
+        <w:t xml:space="preserve"> en la clase.</w:t>
+      </w:r>
+      <w:r>
+        <w:rPr>
+          <w:sz w:val="22"/>
+          <w:szCs w:val="22"/>
+        </w:rPr>
+        <w:t xml:space="preserve"> </w:t>
+      </w:r>
     </w:p>
     <w:p>
       <w:pPr>
@@ -665,6 +674,14 @@
       </w:r>
       <w:r>
         <w:rPr>
+          <w:rFonts w:ascii="Cascadia Code" w:hAnsi="Cascadia Code"/>
+          <w:sz w:val="22"/>
+          <w:szCs w:val="22"/>
+        </w:rPr>
+        <w:t>()</w:t>
+      </w:r>
+      <w:r>
+        <w:rPr>
           <w:b/>
           <w:bCs/>
           <w:sz w:val="22"/>
@@ -677,7 +694,21 @@
           <w:sz w:val="22"/>
           <w:szCs w:val="22"/>
         </w:rPr>
-        <w:t xml:space="preserve">Método estático privado que actualice el valor de la variable </w:t>
+        <w:t>Método estático privado</w:t>
+      </w:r>
+      <w:r>
+        <w:rPr>
+          <w:sz w:val="22"/>
+          <w:szCs w:val="22"/>
+        </w:rPr>
+        <w:t xml:space="preserve"> de tipo void</w:t>
+      </w:r>
+      <w:r>
+        <w:rPr>
+          <w:sz w:val="22"/>
+          <w:szCs w:val="22"/>
+        </w:rPr>
+        <w:t xml:space="preserve"> que actualice el valor de la variable </w:t>
       </w:r>
       <w:r>
         <w:rPr>
@@ -745,14 +776,804 @@
           <w:sz w:val="22"/>
           <w:szCs w:val="22"/>
         </w:rPr>
-        <w:t>de instancia que imprima el contenido de la las variables de instancia de la clase.</w:t>
-      </w:r>
-      <w:bookmarkStart w:id="0" w:name="_GoBack"/>
-      <w:bookmarkEnd w:id="0"/>
+        <w:t xml:space="preserve">de instancia que </w:t>
+      </w:r>
+      <w:r>
+        <w:rPr>
+          <w:sz w:val="22"/>
+          <w:szCs w:val="22"/>
+        </w:rPr>
+        <w:t xml:space="preserve">retorne la variable de instancia </w:t>
+      </w:r>
+      <w:r>
+        <w:rPr>
+          <w:rFonts w:ascii="Cascadia Code" w:hAnsi="Cascadia Code"/>
+          <w:sz w:val="22"/>
+          <w:szCs w:val="22"/>
+        </w:rPr>
+        <w:t>name</w:t>
+      </w:r>
+      <w:r>
+        <w:rPr>
+          <w:sz w:val="22"/>
+          <w:szCs w:val="22"/>
+        </w:rPr>
+        <w:t>.</w:t>
+      </w:r>
     </w:p>
     <w:p>
       <w:pPr>
         <w:rPr>
+          <w:rFonts w:ascii="Helvetica" w:hAnsi="Helvetica"/>
+          <w:lang w:val="es-MX"/>
+        </w:rPr>
+      </w:pPr>
+    </w:p>
+    <w:p>
+      <w:pPr>
+        <w:rPr>
+          <w:rFonts w:ascii="Helvetica" w:hAnsi="Helvetica"/>
+          <w:lang w:val="es-MX"/>
+        </w:rPr>
+      </w:pPr>
+      <w:r>
+        <w:rPr>
+          <w:rFonts w:ascii="Helvetica" w:hAnsi="Helvetica"/>
+          <w:lang w:val="es-MX"/>
+        </w:rPr>
+        <w:t>Verifica que tu programa funciona agregando la clase AndroidDemo</w:t>
+      </w:r>
+      <w:r>
+        <w:rPr>
+          <w:rFonts w:ascii="Helvetica" w:hAnsi="Helvetica"/>
+          <w:lang w:val="es-MX"/>
+        </w:rPr>
+        <w:t>1</w:t>
+      </w:r>
+      <w:r>
+        <w:rPr>
+          <w:rFonts w:ascii="Helvetica" w:hAnsi="Helvetica"/>
+          <w:lang w:val="es-MX"/>
+        </w:rPr>
+        <w:t>.java adjunta en la actividad.</w:t>
+      </w:r>
+      <w:r>
+        <w:rPr>
+          <w:rFonts w:ascii="Helvetica" w:hAnsi="Helvetica"/>
+          <w:lang w:val="es-MX"/>
+        </w:rPr>
+        <w:t xml:space="preserve"> El resultado deberá ser:</w:t>
+      </w:r>
+    </w:p>
+    <w:tbl>
+      <w:tblPr>
+        <w:tblStyle w:val="TableGrid"/>
+        <w:tblW w:w="0" w:type="auto"/>
+        <w:tblLook w:val="04A0" w:firstRow="1" w:lastRow="0" w:firstColumn="1" w:lastColumn="0" w:noHBand="0" w:noVBand="1"/>
+      </w:tblPr>
+      <w:tblGrid>
+        <w:gridCol w:w="2160"/>
+      </w:tblGrid>
+      <w:tr>
+        <w:trPr>
+          <w:trHeight w:val="2579"/>
+        </w:trPr>
+        <w:tc>
+          <w:tcPr>
+            <w:tcW w:w="2160" w:type="dxa"/>
+          </w:tcPr>
+          <w:p>
+            <w:pPr>
+              <w:rPr>
+                <w:rFonts w:ascii="Consolas" w:hAnsi="Consolas"/>
+              </w:rPr>
+            </w:pPr>
+            <w:r>
+              <w:rPr>
+                <w:rFonts w:ascii="Consolas" w:hAnsi="Consolas"/>
+              </w:rPr>
+              <w:t>Bob1</w:t>
+            </w:r>
+          </w:p>
+          <w:p>
+            <w:pPr>
+              <w:rPr>
+                <w:rFonts w:ascii="Consolas" w:hAnsi="Consolas"/>
+              </w:rPr>
+            </w:pPr>
+            <w:r>
+              <w:rPr>
+                <w:rFonts w:ascii="Consolas" w:hAnsi="Consolas"/>
+              </w:rPr>
+              <w:t>Bob2</w:t>
+            </w:r>
+          </w:p>
+          <w:p>
+            <w:pPr>
+              <w:rPr>
+                <w:rFonts w:ascii="Consolas" w:hAnsi="Consolas"/>
+              </w:rPr>
+            </w:pPr>
+            <w:r>
+              <w:rPr>
+                <w:rFonts w:ascii="Consolas" w:hAnsi="Consolas"/>
+              </w:rPr>
+              <w:t>Bob3</w:t>
+            </w:r>
+          </w:p>
+          <w:p>
+            <w:pPr>
+              <w:rPr>
+                <w:rFonts w:ascii="Consolas" w:hAnsi="Consolas"/>
+              </w:rPr>
+            </w:pPr>
+            <w:r>
+              <w:rPr>
+                <w:rFonts w:ascii="Consolas" w:hAnsi="Consolas"/>
+              </w:rPr>
+              <w:t>Bob5</w:t>
+            </w:r>
+          </w:p>
+          <w:p>
+            <w:pPr>
+              <w:rPr>
+                <w:rFonts w:ascii="Consolas" w:hAnsi="Consolas"/>
+              </w:rPr>
+            </w:pPr>
+            <w:r>
+              <w:rPr>
+                <w:rFonts w:ascii="Consolas" w:hAnsi="Consolas"/>
+              </w:rPr>
+              <w:t>Bob7</w:t>
+            </w:r>
+          </w:p>
+          <w:p>
+            <w:pPr>
+              <w:rPr>
+                <w:rFonts w:ascii="Consolas" w:hAnsi="Consolas"/>
+              </w:rPr>
+            </w:pPr>
+            <w:r>
+              <w:rPr>
+                <w:rFonts w:ascii="Consolas" w:hAnsi="Consolas"/>
+              </w:rPr>
+              <w:t>Bob11</w:t>
+            </w:r>
+          </w:p>
+          <w:p>
+            <w:pPr>
+              <w:rPr>
+                <w:rFonts w:ascii="Consolas" w:hAnsi="Consolas"/>
+                <w:lang w:val="es-MX"/>
+              </w:rPr>
+            </w:pPr>
+            <w:r>
+              <w:rPr>
+                <w:rFonts w:ascii="Consolas" w:hAnsi="Consolas"/>
+                <w:lang w:val="es-MX"/>
+              </w:rPr>
+              <w:t>Bob13</w:t>
+            </w:r>
+          </w:p>
+          <w:p>
+            <w:pPr>
+              <w:rPr>
+                <w:rFonts w:ascii="Consolas" w:hAnsi="Consolas"/>
+                <w:lang w:val="es-MX"/>
+              </w:rPr>
+            </w:pPr>
+            <w:r>
+              <w:rPr>
+                <w:rFonts w:ascii="Consolas" w:hAnsi="Consolas"/>
+                <w:lang w:val="es-MX"/>
+              </w:rPr>
+              <w:t>Bob17</w:t>
+            </w:r>
+          </w:p>
+          <w:p>
+            <w:pPr>
+              <w:rPr>
+                <w:rFonts w:ascii="Consolas" w:hAnsi="Consolas"/>
+                <w:lang w:val="es-MX"/>
+              </w:rPr>
+            </w:pPr>
+            <w:r>
+              <w:rPr>
+                <w:rFonts w:ascii="Consolas" w:hAnsi="Consolas"/>
+                <w:lang w:val="es-MX"/>
+              </w:rPr>
+              <w:t>Bob19</w:t>
+            </w:r>
+          </w:p>
+          <w:p>
+            <w:pPr>
+              <w:rPr>
+                <w:rFonts w:ascii="Helvetica" w:hAnsi="Helvetica"/>
+                <w:b/>
+                <w:bCs/>
+                <w:lang w:val="es-MX"/>
+              </w:rPr>
+            </w:pPr>
+            <w:r>
+              <w:rPr>
+                <w:rFonts w:ascii="Consolas" w:hAnsi="Consolas"/>
+                <w:lang w:val="es-MX"/>
+              </w:rPr>
+              <w:t>Bob23</w:t>
+            </w:r>
+          </w:p>
+        </w:tc>
+      </w:tr>
+    </w:tbl>
+    <w:p>
+      <w:pPr>
+        <w:rPr>
+          <w:rFonts w:ascii="Helvetica" w:hAnsi="Helvetica"/>
+          <w:b/>
+          <w:bCs/>
+          <w:lang w:val="es-MX"/>
+        </w:rPr>
+      </w:pPr>
+    </w:p>
+    <w:p>
+      <w:pPr>
+        <w:rPr>
+          <w:rFonts w:ascii="Helvetica" w:hAnsi="Helvetica"/>
+          <w:b/>
+          <w:bCs/>
+          <w:lang w:val="es-MX"/>
+        </w:rPr>
+      </w:pPr>
+      <w:r>
+        <w:rPr>
+          <w:rFonts w:ascii="Helvetica" w:hAnsi="Helvetica"/>
+          <w:b/>
+          <w:bCs/>
+          <w:lang w:val="es-MX"/>
+        </w:rPr>
+        <w:br w:type="page"/>
+      </w:r>
+    </w:p>
+    <w:p>
+      <w:pPr>
+        <w:rPr>
+          <w:rFonts w:ascii="Helvetica" w:hAnsi="Helvetica"/>
+          <w:lang w:val="es-MX"/>
+        </w:rPr>
+      </w:pPr>
+      <w:r>
+        <w:rPr>
+          <w:rFonts w:ascii="Helvetica" w:hAnsi="Helvetica"/>
+          <w:b/>
+          <w:bCs/>
+          <w:lang w:val="es-MX"/>
+        </w:rPr>
+        <w:lastRenderedPageBreak/>
+        <w:t>Sección 2</w:t>
+      </w:r>
+      <w:r>
+        <w:rPr>
+          <w:rFonts w:ascii="Helvetica" w:hAnsi="Helvetica"/>
+          <w:b/>
+          <w:bCs/>
+          <w:lang w:val="es-MX"/>
+        </w:rPr>
+        <w:t>.</w:t>
+      </w:r>
+      <w:r>
+        <w:rPr>
+          <w:rFonts w:ascii="Helvetica" w:hAnsi="Helvetica"/>
+          <w:b/>
+          <w:bCs/>
+          <w:lang w:val="es-MX"/>
+        </w:rPr>
+        <w:t xml:space="preserve"> </w:t>
+      </w:r>
+      <w:r>
+        <w:rPr>
+          <w:rFonts w:ascii="Helvetica" w:hAnsi="Helvetica"/>
+          <w:lang w:val="es-MX"/>
+        </w:rPr>
+        <w:t xml:space="preserve">Modifica la clase Android </w:t>
+      </w:r>
+      <w:r>
+        <w:rPr>
+          <w:rFonts w:ascii="Helvetica" w:hAnsi="Helvetica"/>
+          <w:lang w:val="es-MX"/>
+        </w:rPr>
+        <w:t>de acuerdo con los siguientes puntos:</w:t>
+      </w:r>
+    </w:p>
+    <w:p>
+      <w:pPr>
+        <w:pStyle w:val="ListParagraph"/>
+        <w:numPr>
+          <w:ilvl w:val="0"/>
+          <w:numId w:val="5"/>
+        </w:numPr>
+        <w:rPr>
+          <w:rFonts w:ascii="Helvetica" w:hAnsi="Helvetica"/>
+          <w:lang w:val="es-MX"/>
+        </w:rPr>
+      </w:pPr>
+      <w:r>
+        <w:rPr>
+          <w:rFonts w:ascii="Helvetica" w:hAnsi="Helvetica"/>
+          <w:lang w:val="es-MX"/>
+        </w:rPr>
+        <w:t>Sobrecarga el método</w:t>
+      </w:r>
+      <w:r>
+        <w:rPr>
+          <w:rFonts w:ascii="Helvetica" w:hAnsi="Helvetica"/>
+          <w:lang w:val="es-MX"/>
+        </w:rPr>
+        <w:t xml:space="preserve"> </w:t>
+      </w:r>
+      <w:r>
+        <w:rPr>
+          <w:rFonts w:ascii="Cascadia Code" w:hAnsi="Cascadia Code"/>
+          <w:lang w:val="es-MX"/>
+        </w:rPr>
+        <w:t>changeTag()</w:t>
+      </w:r>
+      <w:r>
+        <w:rPr>
+          <w:rFonts w:ascii="Helvetica" w:hAnsi="Helvetica"/>
+          <w:lang w:val="es-MX"/>
+        </w:rPr>
+        <w:t xml:space="preserve"> </w:t>
+      </w:r>
+      <w:r>
+        <w:rPr>
+          <w:rFonts w:ascii="Helvetica" w:hAnsi="Helvetica"/>
+          <w:lang w:val="es-MX"/>
+        </w:rPr>
+        <w:t>con un segundo método con la siguiente firma:</w:t>
+      </w:r>
+      <w:r>
+        <w:rPr>
+          <w:rFonts w:ascii="Helvetica" w:hAnsi="Helvetica"/>
+          <w:lang w:val="es-MX"/>
+        </w:rPr>
+        <w:t xml:space="preserve"> </w:t>
+      </w:r>
+      <w:r>
+        <w:rPr>
+          <w:rFonts w:ascii="Cascadia Code" w:hAnsi="Cascadia Code"/>
+          <w:lang w:val="es-MX"/>
+        </w:rPr>
+        <w:t>changeTag(int primeNumber)</w:t>
+      </w:r>
+      <w:r>
+        <w:rPr>
+          <w:rFonts w:ascii="Cascadia Code" w:hAnsi="Cascadia Code"/>
+          <w:lang w:val="es-MX"/>
+        </w:rPr>
+        <w:t>.</w:t>
+      </w:r>
+      <w:r>
+        <w:rPr>
+          <w:rFonts w:ascii="Cascadia Code" w:hAnsi="Cascadia Code"/>
+          <w:lang w:val="es-MX"/>
+        </w:rPr>
+        <w:t xml:space="preserve"> </w:t>
+      </w:r>
+      <w:r>
+        <w:rPr>
+          <w:rFonts w:ascii="Helvetica" w:hAnsi="Helvetica"/>
+          <w:lang w:val="es-MX"/>
+        </w:rPr>
+        <w:t>Establece la visibilidad de este nuevo m</w:t>
+      </w:r>
+      <w:r>
+        <w:rPr>
+          <w:rFonts w:ascii="Helvetica" w:hAnsi="Helvetica" w:cs="Calibri"/>
+          <w:lang w:val="es-MX"/>
+        </w:rPr>
+        <w:t>é</w:t>
+      </w:r>
+      <w:r>
+        <w:rPr>
+          <w:rFonts w:ascii="Helvetica" w:hAnsi="Helvetica"/>
+          <w:lang w:val="es-MX"/>
+        </w:rPr>
+        <w:t>todo como</w:t>
+      </w:r>
+      <w:r>
+        <w:rPr>
+          <w:rFonts w:ascii="Cascadia Code" w:hAnsi="Cascadia Code"/>
+          <w:lang w:val="es-MX"/>
+        </w:rPr>
+        <w:t xml:space="preserve"> public. </w:t>
+      </w:r>
+      <w:r>
+        <w:rPr>
+          <w:rFonts w:ascii="Helvetica" w:hAnsi="Helvetica"/>
+          <w:lang w:val="es-MX"/>
+        </w:rPr>
+        <w:t xml:space="preserve">Este método verificará que el número recibido como parámetro sea mayor que el </w:t>
+      </w:r>
+      <w:r>
+        <w:rPr>
+          <w:rFonts w:ascii="Helvetica" w:hAnsi="Helvetica"/>
+          <w:lang w:val="es-MX"/>
+        </w:rPr>
+        <w:t xml:space="preserve">valor actual </w:t>
+      </w:r>
+      <w:r>
+        <w:rPr>
+          <w:rFonts w:ascii="Helvetica" w:hAnsi="Helvetica"/>
+          <w:lang w:val="es-MX"/>
+        </w:rPr>
+        <w:t xml:space="preserve">de </w:t>
+      </w:r>
+      <w:r>
+        <w:rPr>
+          <w:rFonts w:ascii="Cascadia Code" w:hAnsi="Cascadia Code"/>
+          <w:lang w:val="es-MX"/>
+        </w:rPr>
+        <w:t xml:space="preserve">tag </w:t>
+      </w:r>
+      <w:r>
+        <w:rPr>
+          <w:rFonts w:ascii="Helvetica" w:hAnsi="Helvetica"/>
+          <w:lang w:val="es-MX"/>
+        </w:rPr>
+        <w:t xml:space="preserve">y sea un número primo. Si cumple ambas condiciones, actualizará el contenido de </w:t>
+      </w:r>
+      <w:r>
+        <w:rPr>
+          <w:rFonts w:ascii="Cascadia Code" w:hAnsi="Cascadia Code"/>
+          <w:lang w:val="es-MX"/>
+        </w:rPr>
+        <w:t xml:space="preserve">tag </w:t>
+      </w:r>
+      <w:r>
+        <w:rPr>
+          <w:rFonts w:ascii="Helvetica" w:hAnsi="Helvetica"/>
+          <w:lang w:val="es-MX"/>
+        </w:rPr>
+        <w:t>con el valor recibido.</w:t>
+      </w:r>
+    </w:p>
+    <w:p>
+      <w:pPr>
+        <w:pStyle w:val="ListParagraph"/>
+        <w:numPr>
+          <w:ilvl w:val="0"/>
+          <w:numId w:val="5"/>
+        </w:numPr>
+        <w:rPr>
+          <w:rFonts w:ascii="Helvetica" w:hAnsi="Helvetica"/>
+          <w:lang w:val="es-MX"/>
+        </w:rPr>
+      </w:pPr>
+      <w:r>
+        <w:rPr>
+          <w:rFonts w:ascii="Helvetica" w:hAnsi="Helvetica"/>
+          <w:lang w:val="es-MX"/>
+        </w:rPr>
+        <w:t xml:space="preserve">Sobrecarga el constructor con un segundo </w:t>
+      </w:r>
+      <w:r>
+        <w:rPr>
+          <w:rFonts w:ascii="Helvetica" w:hAnsi="Helvetica"/>
+          <w:lang w:val="es-MX"/>
+        </w:rPr>
+        <w:t>método</w:t>
+      </w:r>
+      <w:r>
+        <w:rPr>
+          <w:rFonts w:ascii="Helvetica" w:hAnsi="Helvetica"/>
+          <w:lang w:val="es-MX"/>
+        </w:rPr>
+        <w:t xml:space="preserve"> </w:t>
+      </w:r>
+      <w:r>
+        <w:rPr>
+          <w:rFonts w:ascii="Cascadia Code" w:hAnsi="Cascadia Code"/>
+          <w:lang w:val="es-MX"/>
+        </w:rPr>
+        <w:t xml:space="preserve">Android(String name) </w:t>
+      </w:r>
+      <w:r>
+        <w:rPr>
+          <w:rFonts w:ascii="Helvetica" w:hAnsi="Helvetica"/>
+          <w:lang w:val="es-MX"/>
+        </w:rPr>
+        <w:t xml:space="preserve">que permita </w:t>
+      </w:r>
+      <w:r>
+        <w:rPr>
+          <w:rFonts w:ascii="Helvetica" w:hAnsi="Helvetica"/>
+          <w:lang w:val="es-MX"/>
+        </w:rPr>
+        <w:t xml:space="preserve">asignar la variable </w:t>
+      </w:r>
+      <w:r>
+        <w:rPr>
+          <w:rFonts w:ascii="Cascadia Code" w:hAnsi="Cascadia Code"/>
+          <w:lang w:val="es-MX"/>
+        </w:rPr>
+        <w:t>name</w:t>
+      </w:r>
+      <w:r>
+        <w:rPr>
+          <w:rFonts w:ascii="Helvetica" w:hAnsi="Helvetica"/>
+          <w:lang w:val="es-MX"/>
+        </w:rPr>
+        <w:t>.</w:t>
+      </w:r>
+    </w:p>
+    <w:p>
+      <w:pPr>
+        <w:rPr>
+          <w:rFonts w:ascii="Helvetica" w:hAnsi="Helvetica"/>
+          <w:lang w:val="es-MX"/>
+        </w:rPr>
+      </w:pPr>
+      <w:r>
+        <w:rPr>
+          <w:rFonts w:ascii="Helvetica" w:hAnsi="Helvetica"/>
+          <w:lang w:val="es-MX"/>
+        </w:rPr>
+        <w:t>Verifica que tu programa funciona agregando la clase AndroidDemo</w:t>
+      </w:r>
+      <w:r>
+        <w:rPr>
+          <w:rFonts w:ascii="Helvetica" w:hAnsi="Helvetica"/>
+          <w:lang w:val="es-MX"/>
+        </w:rPr>
+        <w:t>2</w:t>
+      </w:r>
+      <w:r>
+        <w:rPr>
+          <w:rFonts w:ascii="Helvetica" w:hAnsi="Helvetica"/>
+          <w:lang w:val="es-MX"/>
+        </w:rPr>
+        <w:t>.java adjunta en la actividad. El resultado deberá ser:</w:t>
+      </w:r>
+    </w:p>
+    <w:tbl>
+      <w:tblPr>
+        <w:tblStyle w:val="TableGrid"/>
+        <w:tblW w:w="0" w:type="auto"/>
+        <w:tblLook w:val="04A0" w:firstRow="1" w:lastRow="0" w:firstColumn="1" w:lastColumn="0" w:noHBand="0" w:noVBand="1"/>
+      </w:tblPr>
+      <w:tblGrid>
+        <w:gridCol w:w="2282"/>
+      </w:tblGrid>
+      <w:tr>
+        <w:trPr>
+          <w:trHeight w:val="2688"/>
+        </w:trPr>
+        <w:tc>
+          <w:tcPr>
+            <w:tcW w:w="2282" w:type="dxa"/>
+          </w:tcPr>
+          <w:p>
+            <w:pPr>
+              <w:autoSpaceDE w:val="0"/>
+              <w:autoSpaceDN w:val="0"/>
+              <w:adjustRightInd w:val="0"/>
+              <w:rPr>
+                <w:rFonts w:ascii="Consolas" w:hAnsi="Consolas" w:cs="Consolas"/>
+                <w:sz w:val="20"/>
+                <w:szCs w:val="20"/>
+              </w:rPr>
+            </w:pPr>
+            <w:bookmarkStart w:id="0" w:name="_GoBack"/>
+            <w:bookmarkEnd w:id="0"/>
+            <w:r>
+              <w:rPr>
+                <w:rFonts w:ascii="Consolas" w:hAnsi="Consolas" w:cs="Consolas"/>
+                <w:color w:val="000000"/>
+                <w:sz w:val="20"/>
+                <w:szCs w:val="20"/>
+              </w:rPr>
+              <w:t>Jack1</w:t>
+            </w:r>
+          </w:p>
+          <w:p>
+            <w:pPr>
+              <w:autoSpaceDE w:val="0"/>
+              <w:autoSpaceDN w:val="0"/>
+              <w:adjustRightInd w:val="0"/>
+              <w:rPr>
+                <w:rFonts w:ascii="Consolas" w:hAnsi="Consolas" w:cs="Consolas"/>
+                <w:sz w:val="20"/>
+                <w:szCs w:val="20"/>
+              </w:rPr>
+            </w:pPr>
+            <w:r>
+              <w:rPr>
+                <w:rFonts w:ascii="Consolas" w:hAnsi="Consolas" w:cs="Consolas"/>
+                <w:color w:val="000000"/>
+                <w:sz w:val="20"/>
+                <w:szCs w:val="20"/>
+              </w:rPr>
+              <w:t>Bob2</w:t>
+            </w:r>
+          </w:p>
+          <w:p>
+            <w:pPr>
+              <w:autoSpaceDE w:val="0"/>
+              <w:autoSpaceDN w:val="0"/>
+              <w:adjustRightInd w:val="0"/>
+              <w:rPr>
+                <w:rFonts w:ascii="Consolas" w:hAnsi="Consolas" w:cs="Consolas"/>
+                <w:sz w:val="20"/>
+                <w:szCs w:val="20"/>
+              </w:rPr>
+            </w:pPr>
+            <w:r>
+              <w:rPr>
+                <w:rFonts w:ascii="Consolas" w:hAnsi="Consolas" w:cs="Consolas"/>
+                <w:color w:val="000000"/>
+                <w:sz w:val="20"/>
+                <w:szCs w:val="20"/>
+              </w:rPr>
+              <w:t>Jack13</w:t>
+            </w:r>
+          </w:p>
+          <w:p>
+            <w:pPr>
+              <w:autoSpaceDE w:val="0"/>
+              <w:autoSpaceDN w:val="0"/>
+              <w:adjustRightInd w:val="0"/>
+              <w:rPr>
+                <w:rFonts w:ascii="Consolas" w:hAnsi="Consolas" w:cs="Consolas"/>
+                <w:sz w:val="20"/>
+                <w:szCs w:val="20"/>
+              </w:rPr>
+            </w:pPr>
+            <w:r>
+              <w:rPr>
+                <w:rFonts w:ascii="Consolas" w:hAnsi="Consolas" w:cs="Consolas"/>
+                <w:color w:val="000000"/>
+                <w:sz w:val="20"/>
+                <w:szCs w:val="20"/>
+              </w:rPr>
+              <w:t>Bob17</w:t>
+            </w:r>
+          </w:p>
+          <w:p>
+            <w:pPr>
+              <w:autoSpaceDE w:val="0"/>
+              <w:autoSpaceDN w:val="0"/>
+              <w:adjustRightInd w:val="0"/>
+              <w:rPr>
+                <w:rFonts w:ascii="Consolas" w:hAnsi="Consolas" w:cs="Consolas"/>
+                <w:sz w:val="20"/>
+                <w:szCs w:val="20"/>
+              </w:rPr>
+            </w:pPr>
+            <w:r>
+              <w:rPr>
+                <w:rFonts w:ascii="Consolas" w:hAnsi="Consolas" w:cs="Consolas"/>
+                <w:color w:val="000000"/>
+                <w:sz w:val="20"/>
+                <w:szCs w:val="20"/>
+              </w:rPr>
+              <w:t>Jack19</w:t>
+            </w:r>
+          </w:p>
+          <w:p>
+            <w:pPr>
+              <w:autoSpaceDE w:val="0"/>
+              <w:autoSpaceDN w:val="0"/>
+              <w:adjustRightInd w:val="0"/>
+              <w:rPr>
+                <w:rFonts w:ascii="Consolas" w:hAnsi="Consolas" w:cs="Consolas"/>
+                <w:sz w:val="20"/>
+                <w:szCs w:val="20"/>
+              </w:rPr>
+            </w:pPr>
+            <w:r>
+              <w:rPr>
+                <w:rFonts w:ascii="Consolas" w:hAnsi="Consolas" w:cs="Consolas"/>
+                <w:color w:val="000000"/>
+                <w:sz w:val="20"/>
+                <w:szCs w:val="20"/>
+              </w:rPr>
+              <w:t>Bob23</w:t>
+            </w:r>
+          </w:p>
+          <w:p>
+            <w:pPr>
+              <w:autoSpaceDE w:val="0"/>
+              <w:autoSpaceDN w:val="0"/>
+              <w:adjustRightInd w:val="0"/>
+              <w:rPr>
+                <w:rFonts w:ascii="Consolas" w:hAnsi="Consolas" w:cs="Consolas"/>
+                <w:sz w:val="20"/>
+                <w:szCs w:val="20"/>
+              </w:rPr>
+            </w:pPr>
+            <w:r>
+              <w:rPr>
+                <w:rFonts w:ascii="Consolas" w:hAnsi="Consolas" w:cs="Consolas"/>
+                <w:color w:val="000000"/>
+                <w:sz w:val="20"/>
+                <w:szCs w:val="20"/>
+              </w:rPr>
+              <w:t>Jack25</w:t>
+            </w:r>
+          </w:p>
+          <w:p>
+            <w:pPr>
+              <w:autoSpaceDE w:val="0"/>
+              <w:autoSpaceDN w:val="0"/>
+              <w:adjustRightInd w:val="0"/>
+              <w:rPr>
+                <w:rFonts w:ascii="Consolas" w:hAnsi="Consolas" w:cs="Consolas"/>
+                <w:sz w:val="20"/>
+                <w:szCs w:val="20"/>
+              </w:rPr>
+            </w:pPr>
+            <w:r>
+              <w:rPr>
+                <w:rFonts w:ascii="Consolas" w:hAnsi="Consolas" w:cs="Consolas"/>
+                <w:color w:val="000000"/>
+                <w:sz w:val="20"/>
+                <w:szCs w:val="20"/>
+              </w:rPr>
+              <w:t>Bob29</w:t>
+            </w:r>
+          </w:p>
+          <w:p>
+            <w:pPr>
+              <w:autoSpaceDE w:val="0"/>
+              <w:autoSpaceDN w:val="0"/>
+              <w:adjustRightInd w:val="0"/>
+              <w:rPr>
+                <w:rFonts w:ascii="Consolas" w:hAnsi="Consolas" w:cs="Consolas"/>
+                <w:sz w:val="20"/>
+                <w:szCs w:val="20"/>
+              </w:rPr>
+            </w:pPr>
+            <w:r>
+              <w:rPr>
+                <w:rFonts w:ascii="Consolas" w:hAnsi="Consolas" w:cs="Consolas"/>
+                <w:color w:val="000000"/>
+                <w:sz w:val="20"/>
+                <w:szCs w:val="20"/>
+              </w:rPr>
+              <w:t>Jack31</w:t>
+            </w:r>
+          </w:p>
+          <w:p>
+            <w:pPr>
+              <w:rPr>
+                <w:rFonts w:ascii="Consolas" w:hAnsi="Consolas"/>
+                <w:lang w:val="es-MX"/>
+              </w:rPr>
+            </w:pPr>
+            <w:r>
+              <w:rPr>
+                <w:rFonts w:ascii="Consolas" w:hAnsi="Consolas" w:cs="Consolas"/>
+                <w:color w:val="000000"/>
+                <w:sz w:val="20"/>
+                <w:szCs w:val="20"/>
+              </w:rPr>
+              <w:t>Bob35</w:t>
+            </w:r>
+            <w:r>
+              <w:rPr>
+                <w:rFonts w:ascii="Consolas" w:hAnsi="Consolas"/>
+                <w:lang w:val="es-MX"/>
+              </w:rPr>
+              <w:t xml:space="preserve"> </w:t>
+            </w:r>
+          </w:p>
+        </w:tc>
+      </w:tr>
+    </w:tbl>
+    <w:p>
+      <w:pPr>
+        <w:rPr>
+          <w:rFonts w:ascii="Helvetica" w:hAnsi="Helvetica"/>
           <w:lang w:val="es-MX"/>
         </w:rPr>
       </w:pPr>
@@ -768,6 +1589,56 @@
 </w:document>
 </file>
 
+<file path=word/endnotes.xml><?xml version="1.0" encoding="utf-8"?>
+<w:endnotes xmlns:wpc="http://schemas.microsoft.com/office/word/2010/wordprocessingCanvas" xmlns:cx="http://schemas.microsoft.com/office/drawing/2014/chartex" xmlns:cx1="http://schemas.microsoft.com/office/drawing/2015/9/8/chartex" xmlns:cx2="http://schemas.microsoft.com/office/drawing/2015/10/21/chartex" xmlns:cx3="http://schemas.microsoft.com/office/drawing/2016/5/9/chartex" xmlns:cx4="http://schemas.microsoft.com/office/drawing/2016/5/10/chartex" xmlns:cx5="http://schemas.microsoft.com/office/drawing/2016/5/11/chartex" xmlns:cx6="http://schemas.microsoft.com/office/drawing/2016/5/12/chartex" xmlns:cx7="http://schemas.microsoft.com/office/drawing/2016/5/13/chartex" xmlns:cx8="http://schemas.microsoft.com/office/drawing/2016/5/14/chartex" xmlns:mc="http://schemas.openxmlformats.org/markup-compatibility/2006" xmlns:aink="http://schemas.microsoft.com/office/drawing/2016/ink" xmlns:am3d="http://schemas.microsoft.com/office/drawing/2017/model3d" xmlns:o="urn:schemas-microsoft-com:office:office" xmlns:r="http://schemas.openxmlformats.org/officeDocument/2006/relationships" xmlns:m="http://schemas.openxmlformats.org/officeDocument/2006/math" xmlns:v="urn:schemas-microsoft-com:vml" xmlns:wp14="http://schemas.microsoft.com/office/word/2010/wordprocessingDrawing" xmlns:wp="http://schemas.openxmlformats.org/drawingml/2006/wordprocessingDrawing" xmlns:w10="urn:schemas-microsoft-com:office:word" xmlns:w="http://schemas.openxmlformats.org/wordprocessingml/2006/main" xmlns:w14="http://schemas.microsoft.com/office/word/2010/wordml" xmlns:w15="http://schemas.microsoft.com/office/word/2012/wordml" xmlns:w16cid="http://schemas.microsoft.com/office/word/2016/wordml/cid" xmlns:w16se="http://schemas.microsoft.com/office/word/2015/wordml/symex" xmlns:wpg="http://schemas.microsoft.com/office/word/2010/wordprocessingGroup" xmlns:wpi="http://schemas.microsoft.com/office/word/2010/wordprocessingInk" xmlns:wne="http://schemas.microsoft.com/office/word/2006/wordml" xmlns:wps="http://schemas.microsoft.com/office/word/2010/wordprocessingShape" mc:Ignorable="w14 w15 w16se w16cid wp14">
+  <w:endnote w:type="separator" w:id="-1">
+    <w:p>
+      <w:pPr>
+        <w:spacing w:after="0" w:line="240" w:lineRule="auto"/>
+      </w:pPr>
+      <w:r>
+        <w:separator/>
+      </w:r>
+    </w:p>
+  </w:endnote>
+  <w:endnote w:type="continuationSeparator" w:id="0">
+    <w:p>
+      <w:pPr>
+        <w:spacing w:after="0" w:line="240" w:lineRule="auto"/>
+      </w:pPr>
+      <w:r>
+        <w:continuationSeparator/>
+      </w:r>
+    </w:p>
+  </w:endnote>
+</w:endnotes>
+</file>
+
+<file path=word/footnotes.xml><?xml version="1.0" encoding="utf-8"?>
+<w:footnotes xmlns:wpc="http://schemas.microsoft.com/office/word/2010/wordprocessingCanvas" xmlns:cx="http://schemas.microsoft.com/office/drawing/2014/chartex" xmlns:cx1="http://schemas.microsoft.com/office/drawing/2015/9/8/chartex" xmlns:cx2="http://schemas.microsoft.com/office/drawing/2015/10/21/chartex" xmlns:cx3="http://schemas.microsoft.com/office/drawing/2016/5/9/chartex" xmlns:cx4="http://schemas.microsoft.com/office/drawing/2016/5/10/chartex" xmlns:cx5="http://schemas.microsoft.com/office/drawing/2016/5/11/chartex" xmlns:cx6="http://schemas.microsoft.com/office/drawing/2016/5/12/chartex" xmlns:cx7="http://schemas.microsoft.com/office/drawing/2016/5/13/chartex" xmlns:cx8="http://schemas.microsoft.com/office/drawing/2016/5/14/chartex" xmlns:mc="http://schemas.openxmlformats.org/markup-compatibility/2006" xmlns:aink="http://schemas.microsoft.com/office/drawing/2016/ink" xmlns:am3d="http://schemas.microsoft.com/office/drawing/2017/model3d" xmlns:o="urn:schemas-microsoft-com:office:office" xmlns:r="http://schemas.openxmlformats.org/officeDocument/2006/relationships" xmlns:m="http://schemas.openxmlformats.org/officeDocument/2006/math" xmlns:v="urn:schemas-microsoft-com:vml" xmlns:wp14="http://schemas.microsoft.com/office/word/2010/wordprocessingDrawing" xmlns:wp="http://schemas.openxmlformats.org/drawingml/2006/wordprocessingDrawing" xmlns:w10="urn:schemas-microsoft-com:office:word" xmlns:w="http://schemas.openxmlformats.org/wordprocessingml/2006/main" xmlns:w14="http://schemas.microsoft.com/office/word/2010/wordml" xmlns:w15="http://schemas.microsoft.com/office/word/2012/wordml" xmlns:w16cid="http://schemas.microsoft.com/office/word/2016/wordml/cid" xmlns:w16se="http://schemas.microsoft.com/office/word/2015/wordml/symex" xmlns:wpg="http://schemas.microsoft.com/office/word/2010/wordprocessingGroup" xmlns:wpi="http://schemas.microsoft.com/office/word/2010/wordprocessingInk" xmlns:wne="http://schemas.microsoft.com/office/word/2006/wordml" xmlns:wps="http://schemas.microsoft.com/office/word/2010/wordprocessingShape" mc:Ignorable="w14 w15 w16se w16cid wp14">
+  <w:footnote w:type="separator" w:id="-1">
+    <w:p>
+      <w:pPr>
+        <w:spacing w:after="0" w:line="240" w:lineRule="auto"/>
+      </w:pPr>
+      <w:r>
+        <w:separator/>
+      </w:r>
+    </w:p>
+  </w:footnote>
+  <w:footnote w:type="continuationSeparator" w:id="0">
+    <w:p>
+      <w:pPr>
+        <w:spacing w:after="0" w:line="240" w:lineRule="auto"/>
+      </w:pPr>
+      <w:r>
+        <w:continuationSeparator/>
+      </w:r>
+    </w:p>
+  </w:footnote>
+</w:footnotes>
+</file>
+
 <file path=word/numbering.xml><?xml version="1.0" encoding="utf-8"?>
 <w:numbering xmlns:wpc="http://schemas.microsoft.com/office/word/2010/wordprocessingCanvas" xmlns:cx="http://schemas.microsoft.com/office/drawing/2014/chartex" xmlns:cx1="http://schemas.microsoft.com/office/drawing/2015/9/8/chartex" xmlns:cx2="http://schemas.microsoft.com/office/drawing/2015/10/21/chartex" xmlns:cx3="http://schemas.microsoft.com/office/drawing/2016/5/9/chartex" xmlns:cx4="http://schemas.microsoft.com/office/drawing/2016/5/10/chartex" xmlns:cx5="http://schemas.microsoft.com/office/drawing/2016/5/11/chartex" xmlns:cx6="http://schemas.microsoft.com/office/drawing/2016/5/12/chartex" xmlns:cx7="http://schemas.microsoft.com/office/drawing/2016/5/13/chartex" xmlns:cx8="http://schemas.microsoft.com/office/drawing/2016/5/14/chartex" xmlns:mc="http://schemas.openxmlformats.org/markup-compatibility/2006" xmlns:aink="http://schemas.microsoft.com/office/drawing/2016/ink" xmlns:am3d="http://schemas.microsoft.com/office/drawing/2017/model3d" xmlns:o="urn:schemas-microsoft-com:office:office" xmlns:r="http://schemas.openxmlformats.org/officeDocument/2006/relationships" xmlns:m="http://schemas.openxmlformats.org/officeDocument/2006/math" xmlns:v="urn:schemas-microsoft-com:vml" xmlns:wp14="http://schemas.microsoft.com/office/word/2010/wordprocessingDrawing" xmlns:wp="http://schemas.openxmlformats.org/drawingml/2006/wordprocessingDrawing" xmlns:w10="urn:schemas-microsoft-com:office:word" xmlns:w="http://schemas.openxmlformats.org/wordprocessingml/2006/main" xmlns:w14="http://schemas.microsoft.com/office/word/2010/wordml" xmlns:w15="http://schemas.microsoft.com/office/word/2012/wordml" xmlns:w16cid="http://schemas.microsoft.com/office/word/2016/wordml/cid" xmlns:w16se="http://schemas.microsoft.com/office/word/2015/wordml/symex" xmlns:wpg="http://schemas.microsoft.com/office/word/2010/wordprocessingGroup" xmlns:wpi="http://schemas.microsoft.com/office/word/2010/wordprocessingInk" xmlns:wne="http://schemas.microsoft.com/office/word/2006/wordml" xmlns:wps="http://schemas.microsoft.com/office/word/2010/wordprocessingShape" mc:Ignorable="w14 w15 w16se w16cid wp14">
   <w:abstractNum w:abstractNumId="0" w15:restartNumberingAfterBreak="0">
@@ -986,6 +1857,119 @@
     </w:lvl>
   </w:abstractNum>
   <w:abstractNum w:abstractNumId="3" w15:restartNumberingAfterBreak="0">
+    <w:nsid w:val="396E6C6E"/>
+    <w:multiLevelType w:val="hybridMultilevel"/>
+    <w:tmpl w:val="FED61410"/>
+    <w:lvl w:ilvl="0" w:tplc="04090001">
+      <w:start w:val="1"/>
+      <w:numFmt w:val="bullet"/>
+      <w:lvlText w:val=""/>
+      <w:lvlJc w:val="left"/>
+      <w:pPr>
+        <w:ind w:left="720" w:hanging="360"/>
+      </w:pPr>
+      <w:rPr>
+        <w:rFonts w:ascii="Symbol" w:hAnsi="Symbol" w:hint="default"/>
+      </w:rPr>
+    </w:lvl>
+    <w:lvl w:ilvl="1" w:tplc="04090003" w:tentative="1">
+      <w:start w:val="1"/>
+      <w:numFmt w:val="bullet"/>
+      <w:lvlText w:val="o"/>
+      <w:lvlJc w:val="left"/>
+      <w:pPr>
+        <w:ind w:left="1440" w:hanging="360"/>
+      </w:pPr>
+      <w:rPr>
+        <w:rFonts w:ascii="Courier New" w:hAnsi="Courier New" w:cs="Courier New" w:hint="default"/>
+      </w:rPr>
+    </w:lvl>
+    <w:lvl w:ilvl="2" w:tplc="04090005" w:tentative="1">
+      <w:start w:val="1"/>
+      <w:numFmt w:val="bullet"/>
+      <w:lvlText w:val=""/>
+      <w:lvlJc w:val="left"/>
+      <w:pPr>
+        <w:ind w:left="2160" w:hanging="360"/>
+      </w:pPr>
+      <w:rPr>
+        <w:rFonts w:ascii="Wingdings" w:hAnsi="Wingdings" w:hint="default"/>
+      </w:rPr>
+    </w:lvl>
+    <w:lvl w:ilvl="3" w:tplc="04090001" w:tentative="1">
+      <w:start w:val="1"/>
+      <w:numFmt w:val="bullet"/>
+      <w:lvlText w:val=""/>
+      <w:lvlJc w:val="left"/>
+      <w:pPr>
+        <w:ind w:left="2880" w:hanging="360"/>
+      </w:pPr>
+      <w:rPr>
+        <w:rFonts w:ascii="Symbol" w:hAnsi="Symbol" w:hint="default"/>
+      </w:rPr>
+    </w:lvl>
+    <w:lvl w:ilvl="4" w:tplc="04090003" w:tentative="1">
+      <w:start w:val="1"/>
+      <w:numFmt w:val="bullet"/>
+      <w:lvlText w:val="o"/>
+      <w:lvlJc w:val="left"/>
+      <w:pPr>
+        <w:ind w:left="3600" w:hanging="360"/>
+      </w:pPr>
+      <w:rPr>
+        <w:rFonts w:ascii="Courier New" w:hAnsi="Courier New" w:cs="Courier New" w:hint="default"/>
+      </w:rPr>
+    </w:lvl>
+    <w:lvl w:ilvl="5" w:tplc="04090005" w:tentative="1">
+      <w:start w:val="1"/>
+      <w:numFmt w:val="bullet"/>
+      <w:lvlText w:val=""/>
+      <w:lvlJc w:val="left"/>
+      <w:pPr>
+        <w:ind w:left="4320" w:hanging="360"/>
+      </w:pPr>
+      <w:rPr>
+        <w:rFonts w:ascii="Wingdings" w:hAnsi="Wingdings" w:hint="default"/>
+      </w:rPr>
+    </w:lvl>
+    <w:lvl w:ilvl="6" w:tplc="04090001" w:tentative="1">
+      <w:start w:val="1"/>
+      <w:numFmt w:val="bullet"/>
+      <w:lvlText w:val=""/>
+      <w:lvlJc w:val="left"/>
+      <w:pPr>
+        <w:ind w:left="5040" w:hanging="360"/>
+      </w:pPr>
+      <w:rPr>
+        <w:rFonts w:ascii="Symbol" w:hAnsi="Symbol" w:hint="default"/>
+      </w:rPr>
+    </w:lvl>
+    <w:lvl w:ilvl="7" w:tplc="04090003" w:tentative="1">
+      <w:start w:val="1"/>
+      <w:numFmt w:val="bullet"/>
+      <w:lvlText w:val="o"/>
+      <w:lvlJc w:val="left"/>
+      <w:pPr>
+        <w:ind w:left="5760" w:hanging="360"/>
+      </w:pPr>
+      <w:rPr>
+        <w:rFonts w:ascii="Courier New" w:hAnsi="Courier New" w:cs="Courier New" w:hint="default"/>
+      </w:rPr>
+    </w:lvl>
+    <w:lvl w:ilvl="8" w:tplc="04090005" w:tentative="1">
+      <w:start w:val="1"/>
+      <w:numFmt w:val="bullet"/>
+      <w:lvlText w:val=""/>
+      <w:lvlJc w:val="left"/>
+      <w:pPr>
+        <w:ind w:left="6480" w:hanging="360"/>
+      </w:pPr>
+      <w:rPr>
+        <w:rFonts w:ascii="Wingdings" w:hAnsi="Wingdings" w:hint="default"/>
+      </w:rPr>
+    </w:lvl>
+  </w:abstractNum>
+  <w:abstractNum w:abstractNumId="4" w15:restartNumberingAfterBreak="0">
     <w:nsid w:val="44315EFC"/>
     <w:multiLevelType w:val="hybridMultilevel"/>
     <w:tmpl w:val="8D34973E"/>
@@ -1105,10 +2089,13 @@
     <w:abstractNumId w:val="2"/>
   </w:num>
   <w:num w:numId="3">
-    <w:abstractNumId w:val="3"/>
+    <w:abstractNumId w:val="4"/>
   </w:num>
   <w:num w:numId="4">
     <w:abstractNumId w:val="1"/>
+  </w:num>
+  <w:num w:numId="5">
+    <w:abstractNumId w:val="3"/>
   </w:num>
 </w:numbering>
 </file>
@@ -1560,6 +2547,36 @@
       <w:szCs w:val="24"/>
     </w:rPr>
   </w:style>
+  <w:style w:type="table" w:styleId="TableGrid">
+    <w:name w:val="Table Grid"/>
+    <w:basedOn w:val="TableNormal"/>
+    <w:uiPriority w:val="39"/>
+    <w:rsid w:val="004B033B"/>
+    <w:pPr>
+      <w:spacing w:after="0" w:line="240" w:lineRule="auto"/>
+    </w:pPr>
+    <w:tblPr>
+      <w:tblBorders>
+        <w:top w:val="single" w:sz="4" w:space="0" w:color="auto"/>
+        <w:left w:val="single" w:sz="4" w:space="0" w:color="auto"/>
+        <w:bottom w:val="single" w:sz="4" w:space="0" w:color="auto"/>
+        <w:right w:val="single" w:sz="4" w:space="0" w:color="auto"/>
+        <w:insideH w:val="single" w:sz="4" w:space="0" w:color="auto"/>
+        <w:insideV w:val="single" w:sz="4" w:space="0" w:color="auto"/>
+      </w:tblBorders>
+    </w:tblPr>
+  </w:style>
+  <w:style w:type="paragraph" w:styleId="ListParagraph">
+    <w:name w:val="List Paragraph"/>
+    <w:basedOn w:val="Normal"/>
+    <w:uiPriority w:val="34"/>
+    <w:qFormat/>
+    <w:rsid w:val="00F70E03"/>
+    <w:pPr>
+      <w:ind w:left="720"/>
+      <w:contextualSpacing/>
+    </w:pPr>
+  </w:style>
 </w:styles>
 </file>
 

</xml_diff>

<commit_message>
Update activity nextTag error
</commit_message>
<xml_diff>
--- a/MOD07_Sobrecarga_de_Metodos/02 Actividad Clase/INFO2_MOD07-act7.docx
+++ b/MOD07_Sobrecarga_de_Metodos/02 Actividad Clase/INFO2_MOD07-act7.docx
@@ -15,7 +15,23 @@
           <w:rFonts w:ascii="HelveticaNeueLT Pro 55 Roman" w:hAnsi="HelveticaNeueLT Pro 55 Roman"/>
           <w:lang w:val="es-MX"/>
         </w:rPr>
-        <w:t>Informática II – Prepa Tec Campus Eugenio Garza Lagüera</w:t>
+        <w:t xml:space="preserve">Informática II – Prepa </w:t>
+      </w:r>
+      <w:proofErr w:type="spellStart"/>
+      <w:r>
+        <w:rPr>
+          <w:rFonts w:ascii="HelveticaNeueLT Pro 55 Roman" w:hAnsi="HelveticaNeueLT Pro 55 Roman"/>
+          <w:lang w:val="es-MX"/>
+        </w:rPr>
+        <w:t>Tec</w:t>
+      </w:r>
+      <w:proofErr w:type="spellEnd"/>
+      <w:r>
+        <w:rPr>
+          <w:rFonts w:ascii="HelveticaNeueLT Pro 55 Roman" w:hAnsi="HelveticaNeueLT Pro 55 Roman"/>
+          <w:lang w:val="es-MX"/>
+        </w:rPr>
+        <w:t xml:space="preserve"> Campus Eugenio Garza Lagüera</w:t>
       </w:r>
       <w:r>
         <w:rPr>
@@ -202,6 +218,7 @@
           <w:szCs w:val="22"/>
         </w:rPr>
       </w:pPr>
+      <w:proofErr w:type="spellStart"/>
       <w:r>
         <w:rPr>
           <w:rFonts w:ascii="Cascadia Code" w:hAnsi="Cascadia Code"/>
@@ -210,6 +227,7 @@
         </w:rPr>
         <w:t>name</w:t>
       </w:r>
+      <w:proofErr w:type="spellEnd"/>
       <w:r>
         <w:rPr>
           <w:b/>
@@ -233,12 +251,21 @@
         </w:rPr>
         <w:t xml:space="preserve"> </w:t>
       </w:r>
-      <w:r>
-        <w:rPr>
-          <w:sz w:val="22"/>
-          <w:szCs w:val="22"/>
-        </w:rPr>
-        <w:t xml:space="preserve">String que será diferente para cada instancia de </w:t>
+      <w:proofErr w:type="spellStart"/>
+      <w:r>
+        <w:rPr>
+          <w:sz w:val="22"/>
+          <w:szCs w:val="22"/>
+        </w:rPr>
+        <w:t>String</w:t>
+      </w:r>
+      <w:proofErr w:type="spellEnd"/>
+      <w:r>
+        <w:rPr>
+          <w:sz w:val="22"/>
+          <w:szCs w:val="22"/>
+        </w:rPr>
+        <w:t xml:space="preserve"> que será diferente para cada instancia de </w:t>
       </w:r>
       <w:r>
         <w:rPr>
@@ -322,6 +349,7 @@
         </w:rPr>
         <w:t xml:space="preserve">onstructor default que asigne la variable </w:t>
       </w:r>
+      <w:proofErr w:type="spellStart"/>
       <w:r>
         <w:rPr>
           <w:rFonts w:ascii="Cascadia Code" w:hAnsi="Cascadia Code"/>
@@ -330,6 +358,7 @@
         </w:rPr>
         <w:t>name</w:t>
       </w:r>
+      <w:proofErr w:type="spellEnd"/>
       <w:r>
         <w:rPr>
           <w:b/>
@@ -409,7 +438,15 @@
           <w:sz w:val="22"/>
           <w:szCs w:val="22"/>
         </w:rPr>
-        <w:t>nextTag</w:t>
+        <w:t>t</w:t>
+      </w:r>
+      <w:r>
+        <w:rPr>
+          <w:rFonts w:ascii="Cascadia Code" w:hAnsi="Cascadia Code"/>
+          <w:sz w:val="22"/>
+          <w:szCs w:val="22"/>
+        </w:rPr>
+        <w:t>ag</w:t>
       </w:r>
       <w:r>
         <w:rPr>
@@ -448,6 +485,7 @@
         </w:rPr>
         <w:t xml:space="preserve"> </w:t>
       </w:r>
+      <w:proofErr w:type="spellStart"/>
       <w:r>
         <w:rPr>
           <w:rFonts w:ascii="Cascadia Code" w:hAnsi="Cascadia Code"/>
@@ -456,6 +494,7 @@
         </w:rPr>
         <w:t>changeTag</w:t>
       </w:r>
+      <w:proofErr w:type="spellEnd"/>
       <w:r>
         <w:rPr>
           <w:sz w:val="22"/>
@@ -463,22 +502,33 @@
         </w:rPr>
         <w:t xml:space="preserve">. </w:t>
       </w:r>
+      <w:proofErr w:type="spellStart"/>
       <w:r>
         <w:rPr>
           <w:sz w:val="22"/>
           <w:szCs w:val="22"/>
           <w:highlight w:val="yellow"/>
         </w:rPr>
-        <w:t>Hint: puedes almacenar el valor default “Bob” como una constante</w:t>
-      </w:r>
+        <w:t>Hint</w:t>
+      </w:r>
+      <w:proofErr w:type="spellEnd"/>
       <w:r>
         <w:rPr>
           <w:sz w:val="22"/>
           <w:szCs w:val="22"/>
           <w:highlight w:val="yellow"/>
         </w:rPr>
+        <w:t>: puedes almacenar el valor default “Bob” como una constante</w:t>
+      </w:r>
+      <w:r>
+        <w:rPr>
+          <w:sz w:val="22"/>
+          <w:szCs w:val="22"/>
+          <w:highlight w:val="yellow"/>
+        </w:rPr>
         <w:t xml:space="preserve"> (</w:t>
       </w:r>
+      <w:proofErr w:type="spellStart"/>
       <w:r>
         <w:rPr>
           <w:rFonts w:ascii="Cascadia Code" w:hAnsi="Cascadia Code"/>
@@ -486,7 +536,17 @@
           <w:szCs w:val="22"/>
           <w:highlight w:val="yellow"/>
         </w:rPr>
-        <w:t>static final</w:t>
+        <w:t>static</w:t>
+      </w:r>
+      <w:proofErr w:type="spellEnd"/>
+      <w:r>
+        <w:rPr>
+          <w:rFonts w:ascii="Cascadia Code" w:hAnsi="Cascadia Code"/>
+          <w:sz w:val="22"/>
+          <w:szCs w:val="22"/>
+          <w:highlight w:val="yellow"/>
+        </w:rPr>
+        <w:t xml:space="preserve"> final</w:t>
       </w:r>
       <w:r>
         <w:rPr>
@@ -525,6 +585,7 @@
           <w:szCs w:val="22"/>
         </w:rPr>
       </w:pPr>
+      <w:proofErr w:type="spellStart"/>
       <w:r>
         <w:rPr>
           <w:rFonts w:ascii="Cascadia Code" w:hAnsi="Cascadia Code"/>
@@ -533,6 +594,7 @@
         </w:rPr>
         <w:t>getName</w:t>
       </w:r>
+      <w:proofErr w:type="spellEnd"/>
       <w:r>
         <w:rPr>
           <w:b/>
@@ -542,13 +604,23 @@
         </w:rPr>
         <w:t xml:space="preserve">: </w:t>
       </w:r>
-      <w:r>
-        <w:rPr>
-          <w:sz w:val="22"/>
-          <w:szCs w:val="22"/>
-        </w:rPr>
-        <w:t xml:space="preserve">Getter para la variable </w:t>
-      </w:r>
+      <w:proofErr w:type="spellStart"/>
+      <w:r>
+        <w:rPr>
+          <w:sz w:val="22"/>
+          <w:szCs w:val="22"/>
+        </w:rPr>
+        <w:t>Getter</w:t>
+      </w:r>
+      <w:proofErr w:type="spellEnd"/>
+      <w:r>
+        <w:rPr>
+          <w:sz w:val="22"/>
+          <w:szCs w:val="22"/>
+        </w:rPr>
+        <w:t xml:space="preserve"> para la variable </w:t>
+      </w:r>
+      <w:proofErr w:type="spellStart"/>
       <w:r>
         <w:rPr>
           <w:rFonts w:ascii="Cascadia Code" w:hAnsi="Cascadia Code"/>
@@ -557,6 +629,7 @@
         </w:rPr>
         <w:t>name</w:t>
       </w:r>
+      <w:proofErr w:type="spellEnd"/>
       <w:r>
         <w:rPr>
           <w:sz w:val="22"/>
@@ -578,13 +651,61 @@
           <w:szCs w:val="22"/>
         </w:rPr>
       </w:pPr>
-      <w:r>
-        <w:rPr>
-          <w:rFonts w:ascii="Cascadia Code" w:hAnsi="Cascadia Code"/>
-          <w:sz w:val="22"/>
-          <w:szCs w:val="22"/>
-        </w:rPr>
-        <w:t>boolean isPrime(int n)</w:t>
+      <w:proofErr w:type="spellStart"/>
+      <w:r>
+        <w:rPr>
+          <w:rFonts w:ascii="Cascadia Code" w:hAnsi="Cascadia Code"/>
+          <w:sz w:val="22"/>
+          <w:szCs w:val="22"/>
+        </w:rPr>
+        <w:t>boolean</w:t>
+      </w:r>
+      <w:proofErr w:type="spellEnd"/>
+      <w:r>
+        <w:rPr>
+          <w:rFonts w:ascii="Cascadia Code" w:hAnsi="Cascadia Code"/>
+          <w:sz w:val="22"/>
+          <w:szCs w:val="22"/>
+        </w:rPr>
+        <w:t xml:space="preserve"> </w:t>
+      </w:r>
+      <w:proofErr w:type="spellStart"/>
+      <w:proofErr w:type="gramStart"/>
+      <w:r>
+        <w:rPr>
+          <w:rFonts w:ascii="Cascadia Code" w:hAnsi="Cascadia Code"/>
+          <w:sz w:val="22"/>
+          <w:szCs w:val="22"/>
+        </w:rPr>
+        <w:t>isPrime</w:t>
+      </w:r>
+      <w:proofErr w:type="spellEnd"/>
+      <w:r>
+        <w:rPr>
+          <w:rFonts w:ascii="Cascadia Code" w:hAnsi="Cascadia Code"/>
+          <w:sz w:val="22"/>
+          <w:szCs w:val="22"/>
+        </w:rPr>
+        <w:t>(</w:t>
+      </w:r>
+      <w:proofErr w:type="spellStart"/>
+      <w:proofErr w:type="gramEnd"/>
+      <w:r>
+        <w:rPr>
+          <w:rFonts w:ascii="Cascadia Code" w:hAnsi="Cascadia Code"/>
+          <w:sz w:val="22"/>
+          <w:szCs w:val="22"/>
+        </w:rPr>
+        <w:t>int</w:t>
+      </w:r>
+      <w:proofErr w:type="spellEnd"/>
+      <w:r>
+        <w:rPr>
+          <w:rFonts w:ascii="Cascadia Code" w:hAnsi="Cascadia Code"/>
+          <w:sz w:val="22"/>
+          <w:szCs w:val="22"/>
+        </w:rPr>
+        <w:t xml:space="preserve"> n)</w:t>
       </w:r>
       <w:r>
         <w:rPr>
@@ -664,6 +785,8 @@
           <w:szCs w:val="22"/>
         </w:rPr>
       </w:pPr>
+      <w:proofErr w:type="spellStart"/>
+      <w:proofErr w:type="gramStart"/>
       <w:r>
         <w:rPr>
           <w:rFonts w:ascii="Cascadia Code" w:hAnsi="Cascadia Code"/>
@@ -672,13 +795,23 @@
         </w:rPr>
         <w:t>changeTag</w:t>
       </w:r>
-      <w:r>
-        <w:rPr>
-          <w:rFonts w:ascii="Cascadia Code" w:hAnsi="Cascadia Code"/>
-          <w:sz w:val="22"/>
-          <w:szCs w:val="22"/>
-        </w:rPr>
-        <w:t>()</w:t>
+      <w:proofErr w:type="spellEnd"/>
+      <w:r>
+        <w:rPr>
+          <w:rFonts w:ascii="Cascadia Code" w:hAnsi="Cascadia Code"/>
+          <w:sz w:val="22"/>
+          <w:szCs w:val="22"/>
+        </w:rPr>
+        <w:t>(</w:t>
+      </w:r>
+      <w:proofErr w:type="gramEnd"/>
+      <w:r>
+        <w:rPr>
+          <w:rFonts w:ascii="Cascadia Code" w:hAnsi="Cascadia Code"/>
+          <w:sz w:val="22"/>
+          <w:szCs w:val="22"/>
+        </w:rPr>
+        <w:t>)</w:t>
       </w:r>
       <w:r>
         <w:rPr>
@@ -701,8 +834,17 @@
           <w:sz w:val="22"/>
           <w:szCs w:val="22"/>
         </w:rPr>
-        <w:t xml:space="preserve"> de tipo void</w:t>
-      </w:r>
+        <w:t xml:space="preserve"> de tipo </w:t>
+      </w:r>
+      <w:proofErr w:type="spellStart"/>
+      <w:r>
+        <w:rPr>
+          <w:sz w:val="22"/>
+          <w:szCs w:val="22"/>
+        </w:rPr>
+        <w:t>void</w:t>
+      </w:r>
+      <w:proofErr w:type="spellEnd"/>
       <w:r>
         <w:rPr>
           <w:sz w:val="22"/>
@@ -732,7 +874,23 @@
           <w:sz w:val="22"/>
           <w:szCs w:val="22"/>
         </w:rPr>
-        <w:t xml:space="preserve">con el siguiente número primo posterior a su valor actual. Nota: Utiliza el método isPrime para calcular este número. </w:t>
+        <w:t xml:space="preserve">con el siguiente número primo posterior a su valor actual. Nota: Utiliza el método </w:t>
+      </w:r>
+      <w:proofErr w:type="spellStart"/>
+      <w:r>
+        <w:rPr>
+          <w:sz w:val="22"/>
+          <w:szCs w:val="22"/>
+        </w:rPr>
+        <w:t>isPrime</w:t>
+      </w:r>
+      <w:proofErr w:type="spellEnd"/>
+      <w:r>
+        <w:rPr>
+          <w:sz w:val="22"/>
+          <w:szCs w:val="22"/>
+        </w:rPr>
+        <w:t xml:space="preserve"> para calcular este número. </w:t>
       </w:r>
     </w:p>
     <w:p>
@@ -748,21 +906,51 @@
           <w:szCs w:val="22"/>
         </w:rPr>
       </w:pPr>
-      <w:r>
-        <w:rPr>
-          <w:rFonts w:ascii="Cascadia Code" w:hAnsi="Cascadia Code"/>
-          <w:sz w:val="22"/>
-          <w:szCs w:val="22"/>
-        </w:rPr>
-        <w:t xml:space="preserve">String </w:t>
-      </w:r>
-      <w:r>
-        <w:rPr>
-          <w:rFonts w:ascii="Cascadia Code" w:hAnsi="Cascadia Code"/>
-          <w:sz w:val="22"/>
-          <w:szCs w:val="22"/>
-        </w:rPr>
-        <w:t>toString()</w:t>
+      <w:proofErr w:type="spellStart"/>
+      <w:r>
+        <w:rPr>
+          <w:rFonts w:ascii="Cascadia Code" w:hAnsi="Cascadia Code"/>
+          <w:sz w:val="22"/>
+          <w:szCs w:val="22"/>
+        </w:rPr>
+        <w:t>String</w:t>
+      </w:r>
+      <w:proofErr w:type="spellEnd"/>
+      <w:r>
+        <w:rPr>
+          <w:rFonts w:ascii="Cascadia Code" w:hAnsi="Cascadia Code"/>
+          <w:sz w:val="22"/>
+          <w:szCs w:val="22"/>
+        </w:rPr>
+        <w:t xml:space="preserve"> </w:t>
+      </w:r>
+      <w:proofErr w:type="spellStart"/>
+      <w:proofErr w:type="gramStart"/>
+      <w:r>
+        <w:rPr>
+          <w:rFonts w:ascii="Cascadia Code" w:hAnsi="Cascadia Code"/>
+          <w:sz w:val="22"/>
+          <w:szCs w:val="22"/>
+        </w:rPr>
+        <w:t>toString</w:t>
+      </w:r>
+      <w:proofErr w:type="spellEnd"/>
+      <w:r>
+        <w:rPr>
+          <w:rFonts w:ascii="Cascadia Code" w:hAnsi="Cascadia Code"/>
+          <w:sz w:val="22"/>
+          <w:szCs w:val="22"/>
+        </w:rPr>
+        <w:t>(</w:t>
+      </w:r>
+      <w:proofErr w:type="gramEnd"/>
+      <w:r>
+        <w:rPr>
+          <w:rFonts w:ascii="Cascadia Code" w:hAnsi="Cascadia Code"/>
+          <w:sz w:val="22"/>
+          <w:szCs w:val="22"/>
+        </w:rPr>
+        <w:t>)</w:t>
       </w:r>
       <w:r>
         <w:rPr>
@@ -785,6 +973,7 @@
         </w:rPr>
         <w:t xml:space="preserve">retorne la variable de instancia </w:t>
       </w:r>
+      <w:proofErr w:type="spellStart"/>
       <w:r>
         <w:rPr>
           <w:rFonts w:ascii="Cascadia Code" w:hAnsi="Cascadia Code"/>
@@ -793,6 +982,7 @@
         </w:rPr>
         <w:t>name</w:t>
       </w:r>
+      <w:proofErr w:type="spellEnd"/>
       <w:r>
         <w:rPr>
           <w:sz w:val="22"/>
@@ -1110,12 +1300,30 @@
         </w:rPr>
         <w:t xml:space="preserve"> </w:t>
       </w:r>
-      <w:r>
-        <w:rPr>
-          <w:rFonts w:ascii="Cascadia Code" w:hAnsi="Cascadia Code"/>
-          <w:lang w:val="es-MX"/>
-        </w:rPr>
-        <w:t>changeTag()</w:t>
+      <w:proofErr w:type="spellStart"/>
+      <w:proofErr w:type="gramStart"/>
+      <w:r>
+        <w:rPr>
+          <w:rFonts w:ascii="Cascadia Code" w:hAnsi="Cascadia Code"/>
+          <w:lang w:val="es-MX"/>
+        </w:rPr>
+        <w:t>changeTag</w:t>
+      </w:r>
+      <w:proofErr w:type="spellEnd"/>
+      <w:r>
+        <w:rPr>
+          <w:rFonts w:ascii="Cascadia Code" w:hAnsi="Cascadia Code"/>
+          <w:lang w:val="es-MX"/>
+        </w:rPr>
+        <w:t>(</w:t>
+      </w:r>
+      <w:proofErr w:type="gramEnd"/>
+      <w:r>
+        <w:rPr>
+          <w:rFonts w:ascii="Cascadia Code" w:hAnsi="Cascadia Code"/>
+          <w:lang w:val="es-MX"/>
+        </w:rPr>
+        <w:t>)</w:t>
       </w:r>
       <w:r>
         <w:rPr>
@@ -1138,12 +1346,53 @@
         </w:rPr>
         <w:t xml:space="preserve"> </w:t>
       </w:r>
-      <w:r>
-        <w:rPr>
-          <w:rFonts w:ascii="Cascadia Code" w:hAnsi="Cascadia Code"/>
-          <w:lang w:val="es-MX"/>
-        </w:rPr>
-        <w:t>changeTag(int primeNumber)</w:t>
+      <w:proofErr w:type="spellStart"/>
+      <w:r>
+        <w:rPr>
+          <w:rFonts w:ascii="Cascadia Code" w:hAnsi="Cascadia Code"/>
+          <w:lang w:val="es-MX"/>
+        </w:rPr>
+        <w:t>changeTag</w:t>
+      </w:r>
+      <w:proofErr w:type="spellEnd"/>
+      <w:r>
+        <w:rPr>
+          <w:rFonts w:ascii="Cascadia Code" w:hAnsi="Cascadia Code"/>
+          <w:lang w:val="es-MX"/>
+        </w:rPr>
+        <w:t>(</w:t>
+      </w:r>
+      <w:proofErr w:type="spellStart"/>
+      <w:r>
+        <w:rPr>
+          <w:rFonts w:ascii="Cascadia Code" w:hAnsi="Cascadia Code"/>
+          <w:lang w:val="es-MX"/>
+        </w:rPr>
+        <w:t>int</w:t>
+      </w:r>
+      <w:proofErr w:type="spellEnd"/>
+      <w:r>
+        <w:rPr>
+          <w:rFonts w:ascii="Cascadia Code" w:hAnsi="Cascadia Code"/>
+          <w:lang w:val="es-MX"/>
+        </w:rPr>
+        <w:t xml:space="preserve"> </w:t>
+      </w:r>
+      <w:proofErr w:type="spellStart"/>
+      <w:r>
+        <w:rPr>
+          <w:rFonts w:ascii="Cascadia Code" w:hAnsi="Cascadia Code"/>
+          <w:lang w:val="es-MX"/>
+        </w:rPr>
+        <w:t>primeNumber</w:t>
+      </w:r>
+      <w:proofErr w:type="spellEnd"/>
+      <w:r>
+        <w:rPr>
+          <w:rFonts w:ascii="Cascadia Code" w:hAnsi="Cascadia Code"/>
+          <w:lang w:val="es-MX"/>
+        </w:rPr>
+        <w:t>)</w:t>
       </w:r>
       <w:r>
         <w:rPr>
@@ -1185,7 +1434,23 @@
           <w:rFonts w:ascii="Cascadia Code" w:hAnsi="Cascadia Code"/>
           <w:lang w:val="es-MX"/>
         </w:rPr>
-        <w:t xml:space="preserve"> public. </w:t>
+        <w:t xml:space="preserve"> </w:t>
+      </w:r>
+      <w:proofErr w:type="spellStart"/>
+      <w:r>
+        <w:rPr>
+          <w:rFonts w:ascii="Cascadia Code" w:hAnsi="Cascadia Code"/>
+          <w:lang w:val="es-MX"/>
+        </w:rPr>
+        <w:t>public</w:t>
+      </w:r>
+      <w:proofErr w:type="spellEnd"/>
+      <w:r>
+        <w:rPr>
+          <w:rFonts w:ascii="Cascadia Code" w:hAnsi="Cascadia Code"/>
+          <w:lang w:val="es-MX"/>
+        </w:rPr>
+        <w:t xml:space="preserve">. </w:t>
       </w:r>
       <w:r>
         <w:rPr>
@@ -1270,12 +1535,46 @@
         </w:rPr>
         <w:t xml:space="preserve"> </w:t>
       </w:r>
-      <w:r>
-        <w:rPr>
-          <w:rFonts w:ascii="Cascadia Code" w:hAnsi="Cascadia Code"/>
-          <w:lang w:val="es-MX"/>
-        </w:rPr>
-        <w:t xml:space="preserve">Android(String name) </w:t>
+      <w:proofErr w:type="gramStart"/>
+      <w:r>
+        <w:rPr>
+          <w:rFonts w:ascii="Cascadia Code" w:hAnsi="Cascadia Code"/>
+          <w:lang w:val="es-MX"/>
+        </w:rPr>
+        <w:t>Android(</w:t>
+      </w:r>
+      <w:proofErr w:type="spellStart"/>
+      <w:proofErr w:type="gramEnd"/>
+      <w:r>
+        <w:rPr>
+          <w:rFonts w:ascii="Cascadia Code" w:hAnsi="Cascadia Code"/>
+          <w:lang w:val="es-MX"/>
+        </w:rPr>
+        <w:t>String</w:t>
+      </w:r>
+      <w:proofErr w:type="spellEnd"/>
+      <w:r>
+        <w:rPr>
+          <w:rFonts w:ascii="Cascadia Code" w:hAnsi="Cascadia Code"/>
+          <w:lang w:val="es-MX"/>
+        </w:rPr>
+        <w:t xml:space="preserve"> </w:t>
+      </w:r>
+      <w:proofErr w:type="spellStart"/>
+      <w:r>
+        <w:rPr>
+          <w:rFonts w:ascii="Cascadia Code" w:hAnsi="Cascadia Code"/>
+          <w:lang w:val="es-MX"/>
+        </w:rPr>
+        <w:t>name</w:t>
+      </w:r>
+      <w:proofErr w:type="spellEnd"/>
+      <w:r>
+        <w:rPr>
+          <w:rFonts w:ascii="Cascadia Code" w:hAnsi="Cascadia Code"/>
+          <w:lang w:val="es-MX"/>
+        </w:rPr>
+        <w:t xml:space="preserve">) </w:t>
       </w:r>
       <w:r>
         <w:rPr>
@@ -1291,6 +1590,7 @@
         </w:rPr>
         <w:t xml:space="preserve">asignar la variable </w:t>
       </w:r>
+      <w:proofErr w:type="spellStart"/>
       <w:r>
         <w:rPr>
           <w:rFonts w:ascii="Cascadia Code" w:hAnsi="Cascadia Code"/>
@@ -1298,6 +1598,7 @@
         </w:rPr>
         <w:t>name</w:t>
       </w:r>
+      <w:proofErr w:type="spellEnd"/>
       <w:r>
         <w:rPr>
           <w:rFonts w:ascii="Helvetica" w:hAnsi="Helvetica"/>
@@ -1342,15 +1643,15 @@
         <w:tblLook w:val="04A0" w:firstRow="1" w:lastRow="0" w:firstColumn="1" w:lastColumn="0" w:noHBand="0" w:noVBand="1"/>
       </w:tblPr>
       <w:tblGrid>
-        <w:gridCol w:w="2282"/>
+        <w:gridCol w:w="2181"/>
       </w:tblGrid>
       <w:tr>
         <w:trPr>
-          <w:trHeight w:val="2688"/>
+          <w:trHeight w:val="2717"/>
         </w:trPr>
         <w:tc>
           <w:tcPr>
-            <w:tcW w:w="2282" w:type="dxa"/>
+            <w:tcW w:w="2181" w:type="dxa"/>
           </w:tcPr>
           <w:p>
             <w:pPr>
@@ -1363,8 +1664,6 @@
                 <w:szCs w:val="20"/>
               </w:rPr>
             </w:pPr>
-            <w:bookmarkStart w:id="0" w:name="_GoBack"/>
-            <w:bookmarkEnd w:id="0"/>
             <w:r>
               <w:rPr>
                 <w:rFonts w:ascii="Consolas" w:hAnsi="Consolas" w:cs="Consolas"/>
@@ -1498,7 +1797,16 @@
                 <w:sz w:val="20"/>
                 <w:szCs w:val="20"/>
               </w:rPr>
-              <w:t>Jack25</w:t>
+              <w:t>Jack2</w:t>
+            </w:r>
+            <w:r>
+              <w:rPr>
+                <w:rFonts w:ascii="Consolas" w:hAnsi="Consolas" w:cs="Consolas"/>
+                <w:color w:val="000000"/>
+                <w:sz w:val="20"/>
+                <w:szCs w:val="20"/>
+              </w:rPr>
+              <w:t>9</w:t>
             </w:r>
           </w:p>
           <w:p>
@@ -1519,8 +1827,19 @@
                 <w:sz w:val="20"/>
                 <w:szCs w:val="20"/>
               </w:rPr>
-              <w:t>Bob29</w:t>
+              <w:t>Bob</w:t>
             </w:r>
+            <w:r>
+              <w:rPr>
+                <w:rFonts w:ascii="Consolas" w:hAnsi="Consolas" w:cs="Consolas"/>
+                <w:color w:val="000000"/>
+                <w:sz w:val="20"/>
+                <w:szCs w:val="20"/>
+              </w:rPr>
+              <w:t>31</w:t>
+            </w:r>
+            <w:bookmarkStart w:id="0" w:name="_GoBack"/>
+            <w:bookmarkEnd w:id="0"/>
           </w:p>
           <w:p>
             <w:pPr>
@@ -1540,7 +1859,16 @@
                 <w:sz w:val="20"/>
                 <w:szCs w:val="20"/>
               </w:rPr>
-              <w:t>Jack31</w:t>
+              <w:t>Jack3</w:t>
+            </w:r>
+            <w:r>
+              <w:rPr>
+                <w:rFonts w:ascii="Consolas" w:hAnsi="Consolas" w:cs="Consolas"/>
+                <w:color w:val="000000"/>
+                <w:sz w:val="20"/>
+                <w:szCs w:val="20"/>
+              </w:rPr>
+              <w:t>7</w:t>
             </w:r>
           </w:p>
           <w:p>
@@ -1557,14 +1885,16 @@
                 <w:sz w:val="20"/>
                 <w:szCs w:val="20"/>
               </w:rPr>
-              <w:t>Bob35</w:t>
+              <w:t>Bob</w:t>
             </w:r>
             <w:r>
               <w:rPr>
-                <w:rFonts w:ascii="Consolas" w:hAnsi="Consolas"/>
-                <w:lang w:val="es-MX"/>
-              </w:rPr>
-              <w:t xml:space="preserve"> </w:t>
+                <w:rFonts w:ascii="Consolas" w:hAnsi="Consolas" w:cs="Consolas"/>
+                <w:color w:val="000000"/>
+                <w:sz w:val="20"/>
+                <w:szCs w:val="20"/>
+              </w:rPr>
+              <w:t>41</w:t>
             </w:r>
           </w:p>
         </w:tc>

</xml_diff>